<commit_message>
fixed table of context
</commit_message>
<xml_diff>
--- a/OTC-Kafka-example.docx
+++ b/OTC-Kafka-example.docx
@@ -118,6 +118,20 @@
       <w:r>
         <w:br/>
       </w:r>
+      <w:r>
+        <w:t xml:space="preserve">    </w:t>
+      </w:r>
+      <w:hyperlink w:anchor="try-to-send-and-receive-messages">
+        <w:r>
+          <w:rPr>
+            <w:rStyle w:val="Hyperlink"/>
+          </w:rPr>
+          <w:t xml:space="preserve">Try to send and receive messages</w:t>
+        </w:r>
+      </w:hyperlink>
+      <w:r>
+        <w:br/>
+      </w:r>
       <w:hyperlink w:anchor="option-b">
         <w:r>
           <w:rPr>
@@ -146,12 +160,26 @@
       <w:r>
         <w:t xml:space="preserve">    </w:t>
       </w:r>
-      <w:hyperlink w:anchor="setup-by-helm">
+      <w:hyperlink w:anchor="install-helm-chart-with-your-variables">
         <w:r>
           <w:rPr>
             <w:rStyle w:val="Hyperlink"/>
           </w:rPr>
-          <w:t xml:space="preserve">Setup by Helm</w:t>
+          <w:t xml:space="preserve">Install Helm chart with your variables</w:t>
+        </w:r>
+      </w:hyperlink>
+      <w:r>
+        <w:br/>
+      </w:r>
+      <w:r>
+        <w:t xml:space="preserve">    </w:t>
+      </w:r>
+      <w:hyperlink w:anchor="check-that-everything-works-optional">
+        <w:r>
+          <w:rPr>
+            <w:rStyle w:val="Hyperlink"/>
+          </w:rPr>
+          <w:t xml:space="preserve">Check that everything works (Optional)</w:t>
         </w:r>
       </w:hyperlink>
       <w:r>
@@ -185,12 +213,12 @@
       <w:r>
         <w:t xml:space="preserve">    </w:t>
       </w:r>
-      <w:hyperlink w:anchor="applying-strimzi-installation-files">
+      <w:hyperlink w:anchor="apply-strimzi-installation-files">
         <w:r>
           <w:rPr>
             <w:rStyle w:val="Hyperlink"/>
           </w:rPr>
-          <w:t xml:space="preserve">Applying Strimzi installation files</w:t>
+          <w:t xml:space="preserve">Apply Strimzi installation files</w:t>
         </w:r>
       </w:hyperlink>
       <w:r>
@@ -213,26 +241,12 @@
       <w:r>
         <w:t xml:space="preserve">    </w:t>
       </w:r>
-      <w:hyperlink w:anchor="wait-for-pods-starts">
+      <w:hyperlink w:anchor="check-that-it-works-optional">
         <w:r>
           <w:rPr>
             <w:rStyle w:val="Hyperlink"/>
           </w:rPr>
-          <w:t xml:space="preserve">Wait for pods starts</w:t>
-        </w:r>
-      </w:hyperlink>
-      <w:r>
-        <w:br/>
-      </w:r>
-      <w:r>
-        <w:t xml:space="preserve">    </w:t>
-      </w:r>
-      <w:hyperlink w:anchor="try-to-send-and-receive-messages">
-        <w:r>
-          <w:rPr>
-            <w:rStyle w:val="Hyperlink"/>
-          </w:rPr>
-          <w:t xml:space="preserve">Try to send and receive messages</w:t>
+          <w:t xml:space="preserve">Check that it works (Optional)</w:t>
         </w:r>
       </w:hyperlink>
       <w:r>
@@ -5668,13 +5682,13 @@
       </w:r>
     </w:p>
     <w:bookmarkEnd w:id="37"/>
-    <w:bookmarkStart w:id="38" w:name="check-that-everything-works-optional-1"/>
+    <w:bookmarkStart w:id="38" w:name="check-that-it-works-optional"/>
     <w:p>
       <w:pPr>
         <w:pStyle w:val="Heading3"/>
       </w:pPr>
       <w:r>
-        <w:t xml:space="preserve">Check that everything works (Optional)</w:t>
+        <w:t xml:space="preserve">Check that it works (Optional)</w:t>
       </w:r>
     </w:p>
     <w:p>

</xml_diff>